<commit_message>
fix(data): mise à jour des metadata des courrier
update des thèmes.json  quidoivent régler #429
</commit_message>
<xml_diff>
--- a/packages/code-du-travail-data/dataset/courrier-type/docx/fin-periode-essai-initiative-employeur.docx
+++ b/packages/code-du-travail-data/dataset/courrier-type/docx/fin-periode-essai-initiative-employeur.docx
@@ -474,6 +474,7 @@
         <w:pStyle w:val="destinataire"/>
         <w:rPr>
           <w:color w:val="3f6797"/>
+          <w:u w:color="3f6797"/>
         </w:rPr>
       </w:pPr>
       <w:r>
@@ -628,38 +629,40 @@
     </w:p>
     <w:p>
       <w:pPr>
-        <w:pStyle w:val="Titre"/>
-      </w:pPr>
-      <w:r>
-        <w:rPr>
-          <w:rtl w:val="0"/>
-        </w:rPr>
-        <w:t xml:space="preserve">Objet : Convocation </w:t>
-      </w:r>
-      <w:r>
-        <w:rPr>
-          <w:rtl w:val="0"/>
-        </w:rPr>
-        <w:t xml:space="preserve">à </w:t>
-      </w:r>
-      <w:r>
-        <w:rPr>
-          <w:rtl w:val="0"/>
-        </w:rPr>
-        <w:t>entretien pr</w:t>
-      </w:r>
-      <w:r>
-        <w:rPr>
-          <w:rtl w:val="0"/>
+        <w:pStyle w:val="Titre A"/>
+      </w:pPr>
+      <w:r>
+        <w:rPr>
+          <w:rtl w:val="0"/>
+          <w:lang w:val="fr-FR"/>
+        </w:rPr>
+        <w:t>Objet : Rupture de p</w:t>
+      </w:r>
+      <w:r>
+        <w:rPr>
+          <w:rtl w:val="0"/>
+          <w:lang w:val="fr-FR"/>
         </w:rPr>
         <w:t>é</w:t>
       </w:r>
       <w:r>
         <w:rPr>
           <w:rtl w:val="0"/>
-          <w:lang w:val="en-US"/>
-        </w:rPr>
-        <w:t>alable</w:t>
+        </w:rPr>
+        <w:t>riode d</w:t>
+      </w:r>
+      <w:r>
+        <w:rPr>
+          <w:rtl w:val="0"/>
+        </w:rPr>
+        <w:t>’</w:t>
+      </w:r>
+      <w:r>
+        <w:rPr>
+          <w:rtl w:val="0"/>
+          <w:lang w:val="fr-FR"/>
+        </w:rPr>
+        <w:t>essai</w:t>
       </w:r>
     </w:p>
     <w:p>
@@ -669,7 +672,7 @@
     </w:p>
     <w:p>
       <w:pPr>
-        <w:pStyle w:val="Corps"/>
+        <w:pStyle w:val="Corps A"/>
       </w:pPr>
       <w:r>
         <w:rPr>
@@ -681,12 +684,12 @@
     </w:p>
     <w:p>
       <w:pPr>
-        <w:pStyle w:val="Corps"/>
+        <w:pStyle w:val="Corps A"/>
       </w:pPr>
     </w:p>
     <w:p>
       <w:pPr>
-        <w:pStyle w:val="Corps"/>
+        <w:pStyle w:val="Corps A"/>
       </w:pPr>
       <w:r>
         <w:rPr>
@@ -713,6 +716,7 @@
           <w:i w:val="1"/>
           <w:iCs w:val="1"/>
           <w:color w:val="3f6797"/>
+          <w:u w:color="3f6797"/>
           <w:rtl w:val="0"/>
         </w:rPr>
         <w:t>« </w:t>
@@ -722,6 +726,7 @@
           <w:i w:val="1"/>
           <w:iCs w:val="1"/>
           <w:color w:val="3f6797"/>
+          <w:u w:color="3f6797"/>
           <w:rtl w:val="0"/>
         </w:rPr>
         <w:t>num</w:t>
@@ -731,6 +736,7 @@
           <w:i w:val="1"/>
           <w:iCs w:val="1"/>
           <w:color w:val="3f6797"/>
+          <w:u w:color="3f6797"/>
           <w:rtl w:val="0"/>
           <w:lang w:val="fr-FR"/>
         </w:rPr>
@@ -741,6 +747,7 @@
           <w:i w:val="1"/>
           <w:iCs w:val="1"/>
           <w:color w:val="3f6797"/>
+          <w:u w:color="3f6797"/>
           <w:rtl w:val="0"/>
           <w:lang w:val="fr-FR"/>
         </w:rPr>
@@ -751,6 +758,7 @@
           <w:i w:val="1"/>
           <w:iCs w:val="1"/>
           <w:color w:val="3f6797"/>
+          <w:u w:color="3f6797"/>
           <w:rtl w:val="0"/>
         </w:rPr>
         <w:t>’</w:t>
@@ -760,6 +768,7 @@
           <w:i w:val="1"/>
           <w:iCs w:val="1"/>
           <w:color w:val="3f6797"/>
+          <w:u w:color="3f6797"/>
           <w:rtl w:val="0"/>
           <w:lang w:val="fr-FR"/>
         </w:rPr>
@@ -770,6 +779,7 @@
           <w:i w:val="1"/>
           <w:iCs w:val="1"/>
           <w:color w:val="3f6797"/>
+          <w:u w:color="3f6797"/>
           <w:rtl w:val="0"/>
           <w:lang w:val="it-IT"/>
         </w:rPr>
@@ -841,6 +851,7 @@
           <w:i w:val="1"/>
           <w:iCs w:val="1"/>
           <w:color w:val="3f6797"/>
+          <w:u w:color="3f6797"/>
           <w:rtl w:val="0"/>
         </w:rPr>
         <w:t>« </w:t>
@@ -850,6 +861,7 @@
           <w:i w:val="1"/>
           <w:iCs w:val="1"/>
           <w:color w:val="3f6797"/>
+          <w:u w:color="3f6797"/>
           <w:rtl w:val="0"/>
           <w:lang w:val="fr-FR"/>
         </w:rPr>
@@ -860,6 +872,7 @@
           <w:i w:val="1"/>
           <w:iCs w:val="1"/>
           <w:color w:val="3f6797"/>
+          <w:u w:color="3f6797"/>
           <w:rtl w:val="0"/>
           <w:lang w:val="fr-FR"/>
         </w:rPr>
@@ -870,6 +883,7 @@
           <w:i w:val="1"/>
           <w:iCs w:val="1"/>
           <w:color w:val="3f6797"/>
+          <w:u w:color="3f6797"/>
           <w:rtl w:val="0"/>
         </w:rPr>
         <w:t>riode d</w:t>
@@ -879,6 +893,7 @@
           <w:i w:val="1"/>
           <w:iCs w:val="1"/>
           <w:color w:val="3f6797"/>
+          <w:u w:color="3f6797"/>
           <w:rtl w:val="0"/>
         </w:rPr>
         <w:t>’</w:t>
@@ -888,6 +903,7 @@
           <w:i w:val="1"/>
           <w:iCs w:val="1"/>
           <w:color w:val="3f6797"/>
+          <w:u w:color="3f6797"/>
           <w:rtl w:val="0"/>
           <w:lang w:val="fr-FR"/>
         </w:rPr>
@@ -898,6 +914,7 @@
           <w:i w:val="1"/>
           <w:iCs w:val="1"/>
           <w:color w:val="3f6797"/>
+          <w:u w:color="3f6797"/>
           <w:rtl w:val="0"/>
           <w:lang w:val="it-IT"/>
         </w:rPr>
@@ -929,6 +946,7 @@
           <w:i w:val="1"/>
           <w:iCs w:val="1"/>
           <w:color w:val="3f6797"/>
+          <w:u w:color="3f6797"/>
           <w:rtl w:val="0"/>
         </w:rPr>
         <w:t>« </w:t>
@@ -938,6 +956,7 @@
           <w:i w:val="1"/>
           <w:iCs w:val="1"/>
           <w:color w:val="3f6797"/>
+          <w:u w:color="3f6797"/>
           <w:rtl w:val="0"/>
         </w:rPr>
         <w:t>date d</w:t>
@@ -947,6 +966,7 @@
           <w:i w:val="1"/>
           <w:iCs w:val="1"/>
           <w:color w:val="3f6797"/>
+          <w:u w:color="3f6797"/>
           <w:rtl w:val="0"/>
         </w:rPr>
         <w:t>’</w:t>
@@ -956,6 +976,7 @@
           <w:i w:val="1"/>
           <w:iCs w:val="1"/>
           <w:color w:val="3f6797"/>
+          <w:u w:color="3f6797"/>
           <w:rtl w:val="0"/>
         </w:rPr>
         <w:t>entr</w:t>
@@ -965,6 +986,7 @@
           <w:i w:val="1"/>
           <w:iCs w:val="1"/>
           <w:color w:val="3f6797"/>
+          <w:u w:color="3f6797"/>
           <w:rtl w:val="0"/>
           <w:lang w:val="fr-FR"/>
         </w:rPr>
@@ -975,6 +997,7 @@
           <w:i w:val="1"/>
           <w:iCs w:val="1"/>
           <w:color w:val="3f6797"/>
+          <w:u w:color="3f6797"/>
           <w:rtl w:val="0"/>
         </w:rPr>
         <w:t>e</w:t>
@@ -984,6 +1007,7 @@
           <w:i w:val="1"/>
           <w:iCs w:val="1"/>
           <w:color w:val="3f6797"/>
+          <w:u w:color="3f6797"/>
           <w:rtl w:val="0"/>
           <w:lang w:val="it-IT"/>
         </w:rPr>
@@ -1025,12 +1049,12 @@
     </w:p>
     <w:p>
       <w:pPr>
-        <w:pStyle w:val="Corps"/>
+        <w:pStyle w:val="Corps A"/>
       </w:pPr>
     </w:p>
     <w:p>
       <w:pPr>
-        <w:pStyle w:val="Corps"/>
+        <w:pStyle w:val="Corps A"/>
       </w:pPr>
       <w:r>
         <w:rPr>
@@ -1084,6 +1108,7 @@
           <w:i w:val="1"/>
           <w:iCs w:val="1"/>
           <w:color w:val="3f6797"/>
+          <w:u w:color="3f6797"/>
           <w:rtl w:val="0"/>
         </w:rPr>
         <w:t>« </w:t>
@@ -1093,6 +1118,7 @@
           <w:i w:val="1"/>
           <w:iCs w:val="1"/>
           <w:color w:val="3f6797"/>
+          <w:u w:color="3f6797"/>
           <w:rtl w:val="0"/>
           <w:lang w:val="fr-FR"/>
         </w:rPr>
@@ -1103,6 +1129,7 @@
           <w:i w:val="1"/>
           <w:iCs w:val="1"/>
           <w:color w:val="3f6797"/>
+          <w:u w:color="3f6797"/>
           <w:rtl w:val="0"/>
         </w:rPr>
         <w:t> »</w:t>
@@ -1171,12 +1198,12 @@
     </w:p>
     <w:p>
       <w:pPr>
-        <w:pStyle w:val="Corps"/>
+        <w:pStyle w:val="Corps A"/>
       </w:pPr>
     </w:p>
     <w:p>
       <w:pPr>
-        <w:pStyle w:val="Corps"/>
+        <w:pStyle w:val="Corps A"/>
       </w:pPr>
       <w:r>
         <w:rPr>
@@ -1227,11 +1254,14 @@
     </w:p>
     <w:p>
       <w:pPr>
-        <w:pStyle w:val="Corps"/>
+        <w:pStyle w:val="Corps A"/>
         <w:numPr>
           <w:ilvl w:val="0"/>
           <w:numId w:val="2"/>
         </w:numPr>
+        <w:rPr>
+          <w:lang w:val="fr-FR"/>
+        </w:rPr>
       </w:pPr>
       <w:r>
         <w:rPr>
@@ -1269,11 +1299,14 @@
     </w:p>
     <w:p>
       <w:pPr>
-        <w:pStyle w:val="Corps"/>
+        <w:pStyle w:val="Corps A"/>
         <w:numPr>
           <w:ilvl w:val="0"/>
           <w:numId w:val="2"/>
         </w:numPr>
+        <w:rPr>
+          <w:lang w:val="fr-FR"/>
+        </w:rPr>
       </w:pPr>
       <w:r>
         <w:rPr>
@@ -1297,11 +1330,14 @@
     </w:p>
     <w:p>
       <w:pPr>
-        <w:pStyle w:val="Corps"/>
+        <w:pStyle w:val="Corps A"/>
         <w:numPr>
           <w:ilvl w:val="0"/>
           <w:numId w:val="2"/>
         </w:numPr>
+        <w:rPr>
+          <w:lang w:val="fr-FR"/>
+        </w:rPr>
       </w:pPr>
       <w:r>
         <w:rPr>
@@ -1339,7 +1375,7 @@
     </w:p>
     <w:p>
       <w:pPr>
-        <w:pStyle w:val="Corps"/>
+        <w:pStyle w:val="Corps A"/>
         <w:numPr>
           <w:ilvl w:val="0"/>
           <w:numId w:val="2"/>
@@ -1389,12 +1425,12 @@
     </w:p>
     <w:p>
       <w:pPr>
-        <w:pStyle w:val="Corps"/>
+        <w:pStyle w:val="Corps A"/>
       </w:pPr>
     </w:p>
     <w:p>
       <w:pPr>
-        <w:pStyle w:val="Corps"/>
+        <w:pStyle w:val="Corps A"/>
       </w:pPr>
       <w:r>
         <w:rPr>
@@ -1617,7 +1653,8 @@
 <w:ftr xmlns:r="http://schemas.openxmlformats.org/officeDocument/2006/relationships" xmlns:wp="http://schemas.openxmlformats.org/drawingml/2006/wordprocessingDrawing" xmlns:w="http://schemas.openxmlformats.org/wordprocessingml/2006/main" xmlns:w10="urn:schemas-microsoft-com:office:word" xmlns:w14="http://schemas.microsoft.com/office/word/2010/wordml" xmlns:wps="http://schemas.microsoft.com/office/word/2010/wordprocessingShape" xmlns:wpg="http://schemas.microsoft.com/office/word/2010/wordprocessingGroup" xmlns:mc="http://schemas.openxmlformats.org/markup-compatibility/2006" xmlns:v="urn:schemas-microsoft-com:vml" xmlns:o="urn:schemas-microsoft-com:office:office" xmlns:m="http://schemas.openxmlformats.org/officeDocument/2006/math" mc:Ignorable="w14">
   <w:p>
     <w:pPr>
-      <w:pStyle w:val="Corps"/>
+      <w:pStyle w:val="En-tête, bas de page"/>
+      <w:bidi w:val="0"/>
     </w:pPr>
     <w:r/>
   </w:p>
@@ -1628,7 +1665,8 @@
 <w:hdr xmlns:r="http://schemas.openxmlformats.org/officeDocument/2006/relationships" xmlns:wp="http://schemas.openxmlformats.org/drawingml/2006/wordprocessingDrawing" xmlns:w="http://schemas.openxmlformats.org/wordprocessingml/2006/main" xmlns:w10="urn:schemas-microsoft-com:office:word" xmlns:w14="http://schemas.microsoft.com/office/word/2010/wordml" xmlns:wps="http://schemas.microsoft.com/office/word/2010/wordprocessingShape" xmlns:wpg="http://schemas.microsoft.com/office/word/2010/wordprocessingGroup" xmlns:mc="http://schemas.openxmlformats.org/markup-compatibility/2006" xmlns:v="urn:schemas-microsoft-com:vml" xmlns:o="urn:schemas-microsoft-com:office:office" xmlns:m="http://schemas.openxmlformats.org/officeDocument/2006/math" mc:Ignorable="w14">
   <w:p>
     <w:pPr>
-      <w:pStyle w:val="Corps"/>
+      <w:pStyle w:val="En-tête, bas de page"/>
+      <w:bidi w:val="0"/>
     </w:pPr>
     <w:r/>
   </w:p>
@@ -2031,15 +2069,18 @@
     <w:next w:val="No List"/>
     <w:pPr/>
   </w:style>
-  <w:style w:type="paragraph" w:styleId="Corps">
-    <w:name w:val="Corps"/>
-    <w:next w:val="Corps"/>
+  <w:style w:type="paragraph" w:styleId="En-tête, bas de page">
+    <w:name w:val="En-tête"/>
+    <w:next w:val="En-tête, bas de page"/>
     <w:pPr>
       <w:keepNext w:val="0"/>
       <w:keepLines w:val="0"/>
       <w:pageBreakBefore w:val="0"/>
       <w:widowControl w:val="1"/>
       <w:shd w:val="clear" w:color="auto" w:fill="auto"/>
+      <w:tabs>
+        <w:tab w:val="right" w:pos="9020"/>
+      </w:tabs>
       <w:suppressAutoHyphens w:val="0"/>
       <w:bidi w:val="0"/>
       <w:spacing w:before="0" w:after="0" w:line="240" w:lineRule="auto"/>
@@ -2048,7 +2089,7 @@
       <w:outlineLvl w:val="9"/>
     </w:pPr>
     <w:rPr>
-      <w:rFonts w:ascii="Times New Roman" w:cs="Arial Unicode MS" w:hAnsi="Times New Roman" w:eastAsia="Arial Unicode MS"/>
+      <w:rFonts w:ascii="Helvetica Neue" w:cs="Arial Unicode MS" w:hAnsi="Helvetica Neue" w:eastAsia="Arial Unicode MS"/>
       <w:b w:val="0"/>
       <w:bCs w:val="0"/>
       <w:i w:val="0"/>
@@ -2064,7 +2105,7 @@
       <w:position w:val="0"/>
       <w:sz w:val="24"/>
       <w:szCs w:val="24"/>
-      <w:u w:val="none" w:color="000000"/>
+      <w:u w:val="none"/>
       <w:vertAlign w:val="baseline"/>
     </w:rPr>
   </w:style>
@@ -2181,8 +2222,8 @@
       <w:lang w:val="fr-FR"/>
     </w:rPr>
   </w:style>
-  <w:style w:type="paragraph" w:styleId="Titre">
-    <w:name w:val="Titre"/>
+  <w:style w:type="paragraph" w:styleId="Titre A">
+    <w:name w:val="Titre A"/>
     <w:next w:val="info"/>
     <w:pPr>
       <w:keepNext w:val="1"/>
@@ -2228,6 +2269,44 @@
       <w:position w:val="0"/>
       <w:sz w:val="28"/>
       <w:szCs w:val="28"/>
+      <w:u w:val="none" w:color="000000"/>
+      <w:vertAlign w:val="baseline"/>
+      <w:lang w:val="fr-FR"/>
+    </w:rPr>
+  </w:style>
+  <w:style w:type="paragraph" w:styleId="Corps A">
+    <w:name w:val="Corps A"/>
+    <w:next w:val="Corps A"/>
+    <w:pPr>
+      <w:keepNext w:val="0"/>
+      <w:keepLines w:val="0"/>
+      <w:pageBreakBefore w:val="0"/>
+      <w:widowControl w:val="1"/>
+      <w:shd w:val="clear" w:color="auto" w:fill="auto"/>
+      <w:suppressAutoHyphens w:val="0"/>
+      <w:bidi w:val="0"/>
+      <w:spacing w:before="0" w:after="0" w:line="240" w:lineRule="auto"/>
+      <w:ind w:left="0" w:right="0" w:firstLine="0"/>
+      <w:jc w:val="left"/>
+      <w:outlineLvl w:val="9"/>
+    </w:pPr>
+    <w:rPr>
+      <w:rFonts w:ascii="Times New Roman" w:cs="Arial Unicode MS" w:hAnsi="Times New Roman" w:eastAsia="Arial Unicode MS"/>
+      <w:b w:val="0"/>
+      <w:bCs w:val="0"/>
+      <w:i w:val="0"/>
+      <w:iCs w:val="0"/>
+      <w:caps w:val="0"/>
+      <w:smallCaps w:val="0"/>
+      <w:strike w:val="0"/>
+      <w:dstrike w:val="0"/>
+      <w:outline w:val="0"/>
+      <w:color w:val="000000"/>
+      <w:spacing w:val="0"/>
+      <w:kern w:val="0"/>
+      <w:position w:val="0"/>
+      <w:sz w:val="24"/>
+      <w:szCs w:val="24"/>
       <w:u w:val="none" w:color="000000"/>
       <w:vertAlign w:val="baseline"/>
       <w:lang w:val="fr-FR"/>
@@ -2325,9 +2404,9 @@
     </a:clrScheme>
     <a:fontScheme name="Thème Office">
       <a:majorFont>
-        <a:latin typeface="Times New Roman"/>
-        <a:ea typeface="Times New Roman"/>
-        <a:cs typeface="Times New Roman"/>
+        <a:latin typeface="Helvetica Neue"/>
+        <a:ea typeface="Helvetica Neue"/>
+        <a:cs typeface="Helvetica Neue"/>
       </a:majorFont>
       <a:minorFont>
         <a:latin typeface="Helvetica Neue"/>
@@ -2513,7 +2592,7 @@
         <a:spAutoFit/>
       </a:bodyPr>
       <a:lstStyle>
-        <a:defPPr marL="0" marR="0" indent="0" algn="l" defTabSz="449580" rtl="0" fontAlgn="auto" latinLnBrk="0" hangingPunct="0">
+        <a:defPPr marL="0" marR="0" indent="0" algn="l" defTabSz="914400" rtl="0" fontAlgn="auto" latinLnBrk="0" hangingPunct="0">
           <a:lnSpc>
             <a:spcPct val="100000"/>
           </a:lnSpc>
@@ -2528,7 +2607,7 @@
           <a:buFontTx/>
           <a:buNone/>
           <a:tabLst/>
-          <a:defRPr b="0" baseline="0" cap="none" i="0" spc="0" strike="noStrike" sz="1200" u="none" kumimoji="0" normalizeH="0">
+          <a:defRPr b="0" baseline="0" cap="none" i="0" spc="0" strike="noStrike" sz="1800" u="none" kumimoji="0" normalizeH="0">
             <a:ln>
               <a:noFill/>
             </a:ln>
@@ -2536,15 +2615,11 @@
               <a:srgbClr val="000000"/>
             </a:solidFill>
             <a:effectLst/>
-            <a:uFill>
-              <a:solidFill>
-                <a:srgbClr val="000000"/>
-              </a:solidFill>
-            </a:uFill>
-            <a:latin typeface="+mj-lt"/>
-            <a:ea typeface="+mj-ea"/>
-            <a:cs typeface="+mj-cs"/>
-            <a:sym typeface="Times New Roman"/>
+            <a:uFillTx/>
+            <a:latin typeface="+mn-lt"/>
+            <a:ea typeface="+mn-ea"/>
+            <a:cs typeface="+mn-cs"/>
+            <a:sym typeface="Helvetica Neue"/>
           </a:defRPr>
         </a:defPPr>
         <a:lvl1pPr marL="0" marR="0" indent="0" algn="l" defTabSz="914400" rtl="0" fontAlgn="auto" latinLnBrk="1" hangingPunct="0">
@@ -3094,7 +3169,7 @@
         <a:spAutoFit/>
       </a:bodyPr>
       <a:lstStyle>
-        <a:defPPr marL="0" marR="0" indent="0" algn="l" defTabSz="449580" rtl="0" fontAlgn="auto" latinLnBrk="0" hangingPunct="0">
+        <a:defPPr marL="0" marR="0" indent="0" algn="l" defTabSz="914400" rtl="0" fontAlgn="auto" latinLnBrk="0" hangingPunct="0">
           <a:lnSpc>
             <a:spcPct val="100000"/>
           </a:lnSpc>
@@ -3109,7 +3184,7 @@
           <a:buFontTx/>
           <a:buNone/>
           <a:tabLst/>
-          <a:defRPr b="0" baseline="0" cap="none" i="0" spc="0" strike="noStrike" sz="1200" u="none" kumimoji="0" normalizeH="0">
+          <a:defRPr b="0" baseline="0" cap="none" i="0" spc="0" strike="noStrike" sz="1800" u="none" kumimoji="0" normalizeH="0">
             <a:ln>
               <a:noFill/>
             </a:ln>
@@ -3117,15 +3192,11 @@
               <a:srgbClr val="000000"/>
             </a:solidFill>
             <a:effectLst/>
-            <a:uFill>
-              <a:solidFill>
-                <a:srgbClr val="000000"/>
-              </a:solidFill>
-            </a:uFill>
-            <a:latin typeface="+mj-lt"/>
-            <a:ea typeface="+mj-ea"/>
-            <a:cs typeface="+mj-cs"/>
-            <a:sym typeface="Times New Roman"/>
+            <a:uFillTx/>
+            <a:latin typeface="+mn-lt"/>
+            <a:ea typeface="+mn-ea"/>
+            <a:cs typeface="+mn-cs"/>
+            <a:sym typeface="Helvetica Neue"/>
           </a:defRPr>
         </a:defPPr>
         <a:lvl1pPr marL="0" marR="0" indent="0" algn="l" defTabSz="914400" rtl="0" fontAlgn="auto" latinLnBrk="1" hangingPunct="0">

</xml_diff>

<commit_message>
fix(data): mise à jour des metadata des courrier (#431)
update des thèmes.json  quidoivent régler #429
</commit_message>
<xml_diff>
--- a/packages/code-du-travail-data/dataset/courrier-type/docx/fin-periode-essai-initiative-employeur.docx
+++ b/packages/code-du-travail-data/dataset/courrier-type/docx/fin-periode-essai-initiative-employeur.docx
@@ -474,6 +474,7 @@
         <w:pStyle w:val="destinataire"/>
         <w:rPr>
           <w:color w:val="3f6797"/>
+          <w:u w:color="3f6797"/>
         </w:rPr>
       </w:pPr>
       <w:r>
@@ -628,38 +629,40 @@
     </w:p>
     <w:p>
       <w:pPr>
-        <w:pStyle w:val="Titre"/>
-      </w:pPr>
-      <w:r>
-        <w:rPr>
-          <w:rtl w:val="0"/>
-        </w:rPr>
-        <w:t xml:space="preserve">Objet : Convocation </w:t>
-      </w:r>
-      <w:r>
-        <w:rPr>
-          <w:rtl w:val="0"/>
-        </w:rPr>
-        <w:t xml:space="preserve">à </w:t>
-      </w:r>
-      <w:r>
-        <w:rPr>
-          <w:rtl w:val="0"/>
-        </w:rPr>
-        <w:t>entretien pr</w:t>
-      </w:r>
-      <w:r>
-        <w:rPr>
-          <w:rtl w:val="0"/>
+        <w:pStyle w:val="Titre A"/>
+      </w:pPr>
+      <w:r>
+        <w:rPr>
+          <w:rtl w:val="0"/>
+          <w:lang w:val="fr-FR"/>
+        </w:rPr>
+        <w:t>Objet : Rupture de p</w:t>
+      </w:r>
+      <w:r>
+        <w:rPr>
+          <w:rtl w:val="0"/>
+          <w:lang w:val="fr-FR"/>
         </w:rPr>
         <w:t>é</w:t>
       </w:r>
       <w:r>
         <w:rPr>
           <w:rtl w:val="0"/>
-          <w:lang w:val="en-US"/>
-        </w:rPr>
-        <w:t>alable</w:t>
+        </w:rPr>
+        <w:t>riode d</w:t>
+      </w:r>
+      <w:r>
+        <w:rPr>
+          <w:rtl w:val="0"/>
+        </w:rPr>
+        <w:t>’</w:t>
+      </w:r>
+      <w:r>
+        <w:rPr>
+          <w:rtl w:val="0"/>
+          <w:lang w:val="fr-FR"/>
+        </w:rPr>
+        <w:t>essai</w:t>
       </w:r>
     </w:p>
     <w:p>
@@ -669,7 +672,7 @@
     </w:p>
     <w:p>
       <w:pPr>
-        <w:pStyle w:val="Corps"/>
+        <w:pStyle w:val="Corps A"/>
       </w:pPr>
       <w:r>
         <w:rPr>
@@ -681,12 +684,12 @@
     </w:p>
     <w:p>
       <w:pPr>
-        <w:pStyle w:val="Corps"/>
+        <w:pStyle w:val="Corps A"/>
       </w:pPr>
     </w:p>
     <w:p>
       <w:pPr>
-        <w:pStyle w:val="Corps"/>
+        <w:pStyle w:val="Corps A"/>
       </w:pPr>
       <w:r>
         <w:rPr>
@@ -713,6 +716,7 @@
           <w:i w:val="1"/>
           <w:iCs w:val="1"/>
           <w:color w:val="3f6797"/>
+          <w:u w:color="3f6797"/>
           <w:rtl w:val="0"/>
         </w:rPr>
         <w:t>« </w:t>
@@ -722,6 +726,7 @@
           <w:i w:val="1"/>
           <w:iCs w:val="1"/>
           <w:color w:val="3f6797"/>
+          <w:u w:color="3f6797"/>
           <w:rtl w:val="0"/>
         </w:rPr>
         <w:t>num</w:t>
@@ -731,6 +736,7 @@
           <w:i w:val="1"/>
           <w:iCs w:val="1"/>
           <w:color w:val="3f6797"/>
+          <w:u w:color="3f6797"/>
           <w:rtl w:val="0"/>
           <w:lang w:val="fr-FR"/>
         </w:rPr>
@@ -741,6 +747,7 @@
           <w:i w:val="1"/>
           <w:iCs w:val="1"/>
           <w:color w:val="3f6797"/>
+          <w:u w:color="3f6797"/>
           <w:rtl w:val="0"/>
           <w:lang w:val="fr-FR"/>
         </w:rPr>
@@ -751,6 +758,7 @@
           <w:i w:val="1"/>
           <w:iCs w:val="1"/>
           <w:color w:val="3f6797"/>
+          <w:u w:color="3f6797"/>
           <w:rtl w:val="0"/>
         </w:rPr>
         <w:t>’</w:t>
@@ -760,6 +768,7 @@
           <w:i w:val="1"/>
           <w:iCs w:val="1"/>
           <w:color w:val="3f6797"/>
+          <w:u w:color="3f6797"/>
           <w:rtl w:val="0"/>
           <w:lang w:val="fr-FR"/>
         </w:rPr>
@@ -770,6 +779,7 @@
           <w:i w:val="1"/>
           <w:iCs w:val="1"/>
           <w:color w:val="3f6797"/>
+          <w:u w:color="3f6797"/>
           <w:rtl w:val="0"/>
           <w:lang w:val="it-IT"/>
         </w:rPr>
@@ -841,6 +851,7 @@
           <w:i w:val="1"/>
           <w:iCs w:val="1"/>
           <w:color w:val="3f6797"/>
+          <w:u w:color="3f6797"/>
           <w:rtl w:val="0"/>
         </w:rPr>
         <w:t>« </w:t>
@@ -850,6 +861,7 @@
           <w:i w:val="1"/>
           <w:iCs w:val="1"/>
           <w:color w:val="3f6797"/>
+          <w:u w:color="3f6797"/>
           <w:rtl w:val="0"/>
           <w:lang w:val="fr-FR"/>
         </w:rPr>
@@ -860,6 +872,7 @@
           <w:i w:val="1"/>
           <w:iCs w:val="1"/>
           <w:color w:val="3f6797"/>
+          <w:u w:color="3f6797"/>
           <w:rtl w:val="0"/>
           <w:lang w:val="fr-FR"/>
         </w:rPr>
@@ -870,6 +883,7 @@
           <w:i w:val="1"/>
           <w:iCs w:val="1"/>
           <w:color w:val="3f6797"/>
+          <w:u w:color="3f6797"/>
           <w:rtl w:val="0"/>
         </w:rPr>
         <w:t>riode d</w:t>
@@ -879,6 +893,7 @@
           <w:i w:val="1"/>
           <w:iCs w:val="1"/>
           <w:color w:val="3f6797"/>
+          <w:u w:color="3f6797"/>
           <w:rtl w:val="0"/>
         </w:rPr>
         <w:t>’</w:t>
@@ -888,6 +903,7 @@
           <w:i w:val="1"/>
           <w:iCs w:val="1"/>
           <w:color w:val="3f6797"/>
+          <w:u w:color="3f6797"/>
           <w:rtl w:val="0"/>
           <w:lang w:val="fr-FR"/>
         </w:rPr>
@@ -898,6 +914,7 @@
           <w:i w:val="1"/>
           <w:iCs w:val="1"/>
           <w:color w:val="3f6797"/>
+          <w:u w:color="3f6797"/>
           <w:rtl w:val="0"/>
           <w:lang w:val="it-IT"/>
         </w:rPr>
@@ -929,6 +946,7 @@
           <w:i w:val="1"/>
           <w:iCs w:val="1"/>
           <w:color w:val="3f6797"/>
+          <w:u w:color="3f6797"/>
           <w:rtl w:val="0"/>
         </w:rPr>
         <w:t>« </w:t>
@@ -938,6 +956,7 @@
           <w:i w:val="1"/>
           <w:iCs w:val="1"/>
           <w:color w:val="3f6797"/>
+          <w:u w:color="3f6797"/>
           <w:rtl w:val="0"/>
         </w:rPr>
         <w:t>date d</w:t>
@@ -947,6 +966,7 @@
           <w:i w:val="1"/>
           <w:iCs w:val="1"/>
           <w:color w:val="3f6797"/>
+          <w:u w:color="3f6797"/>
           <w:rtl w:val="0"/>
         </w:rPr>
         <w:t>’</w:t>
@@ -956,6 +976,7 @@
           <w:i w:val="1"/>
           <w:iCs w:val="1"/>
           <w:color w:val="3f6797"/>
+          <w:u w:color="3f6797"/>
           <w:rtl w:val="0"/>
         </w:rPr>
         <w:t>entr</w:t>
@@ -965,6 +986,7 @@
           <w:i w:val="1"/>
           <w:iCs w:val="1"/>
           <w:color w:val="3f6797"/>
+          <w:u w:color="3f6797"/>
           <w:rtl w:val="0"/>
           <w:lang w:val="fr-FR"/>
         </w:rPr>
@@ -975,6 +997,7 @@
           <w:i w:val="1"/>
           <w:iCs w:val="1"/>
           <w:color w:val="3f6797"/>
+          <w:u w:color="3f6797"/>
           <w:rtl w:val="0"/>
         </w:rPr>
         <w:t>e</w:t>
@@ -984,6 +1007,7 @@
           <w:i w:val="1"/>
           <w:iCs w:val="1"/>
           <w:color w:val="3f6797"/>
+          <w:u w:color="3f6797"/>
           <w:rtl w:val="0"/>
           <w:lang w:val="it-IT"/>
         </w:rPr>
@@ -1025,12 +1049,12 @@
     </w:p>
     <w:p>
       <w:pPr>
-        <w:pStyle w:val="Corps"/>
+        <w:pStyle w:val="Corps A"/>
       </w:pPr>
     </w:p>
     <w:p>
       <w:pPr>
-        <w:pStyle w:val="Corps"/>
+        <w:pStyle w:val="Corps A"/>
       </w:pPr>
       <w:r>
         <w:rPr>
@@ -1084,6 +1108,7 @@
           <w:i w:val="1"/>
           <w:iCs w:val="1"/>
           <w:color w:val="3f6797"/>
+          <w:u w:color="3f6797"/>
           <w:rtl w:val="0"/>
         </w:rPr>
         <w:t>« </w:t>
@@ -1093,6 +1118,7 @@
           <w:i w:val="1"/>
           <w:iCs w:val="1"/>
           <w:color w:val="3f6797"/>
+          <w:u w:color="3f6797"/>
           <w:rtl w:val="0"/>
           <w:lang w:val="fr-FR"/>
         </w:rPr>
@@ -1103,6 +1129,7 @@
           <w:i w:val="1"/>
           <w:iCs w:val="1"/>
           <w:color w:val="3f6797"/>
+          <w:u w:color="3f6797"/>
           <w:rtl w:val="0"/>
         </w:rPr>
         <w:t> »</w:t>
@@ -1171,12 +1198,12 @@
     </w:p>
     <w:p>
       <w:pPr>
-        <w:pStyle w:val="Corps"/>
+        <w:pStyle w:val="Corps A"/>
       </w:pPr>
     </w:p>
     <w:p>
       <w:pPr>
-        <w:pStyle w:val="Corps"/>
+        <w:pStyle w:val="Corps A"/>
       </w:pPr>
       <w:r>
         <w:rPr>
@@ -1227,11 +1254,14 @@
     </w:p>
     <w:p>
       <w:pPr>
-        <w:pStyle w:val="Corps"/>
+        <w:pStyle w:val="Corps A"/>
         <w:numPr>
           <w:ilvl w:val="0"/>
           <w:numId w:val="2"/>
         </w:numPr>
+        <w:rPr>
+          <w:lang w:val="fr-FR"/>
+        </w:rPr>
       </w:pPr>
       <w:r>
         <w:rPr>
@@ -1269,11 +1299,14 @@
     </w:p>
     <w:p>
       <w:pPr>
-        <w:pStyle w:val="Corps"/>
+        <w:pStyle w:val="Corps A"/>
         <w:numPr>
           <w:ilvl w:val="0"/>
           <w:numId w:val="2"/>
         </w:numPr>
+        <w:rPr>
+          <w:lang w:val="fr-FR"/>
+        </w:rPr>
       </w:pPr>
       <w:r>
         <w:rPr>
@@ -1297,11 +1330,14 @@
     </w:p>
     <w:p>
       <w:pPr>
-        <w:pStyle w:val="Corps"/>
+        <w:pStyle w:val="Corps A"/>
         <w:numPr>
           <w:ilvl w:val="0"/>
           <w:numId w:val="2"/>
         </w:numPr>
+        <w:rPr>
+          <w:lang w:val="fr-FR"/>
+        </w:rPr>
       </w:pPr>
       <w:r>
         <w:rPr>
@@ -1339,7 +1375,7 @@
     </w:p>
     <w:p>
       <w:pPr>
-        <w:pStyle w:val="Corps"/>
+        <w:pStyle w:val="Corps A"/>
         <w:numPr>
           <w:ilvl w:val="0"/>
           <w:numId w:val="2"/>
@@ -1389,12 +1425,12 @@
     </w:p>
     <w:p>
       <w:pPr>
-        <w:pStyle w:val="Corps"/>
+        <w:pStyle w:val="Corps A"/>
       </w:pPr>
     </w:p>
     <w:p>
       <w:pPr>
-        <w:pStyle w:val="Corps"/>
+        <w:pStyle w:val="Corps A"/>
       </w:pPr>
       <w:r>
         <w:rPr>
@@ -1617,7 +1653,8 @@
 <w:ftr xmlns:r="http://schemas.openxmlformats.org/officeDocument/2006/relationships" xmlns:wp="http://schemas.openxmlformats.org/drawingml/2006/wordprocessingDrawing" xmlns:w="http://schemas.openxmlformats.org/wordprocessingml/2006/main" xmlns:w10="urn:schemas-microsoft-com:office:word" xmlns:w14="http://schemas.microsoft.com/office/word/2010/wordml" xmlns:wps="http://schemas.microsoft.com/office/word/2010/wordprocessingShape" xmlns:wpg="http://schemas.microsoft.com/office/word/2010/wordprocessingGroup" xmlns:mc="http://schemas.openxmlformats.org/markup-compatibility/2006" xmlns:v="urn:schemas-microsoft-com:vml" xmlns:o="urn:schemas-microsoft-com:office:office" xmlns:m="http://schemas.openxmlformats.org/officeDocument/2006/math" mc:Ignorable="w14">
   <w:p>
     <w:pPr>
-      <w:pStyle w:val="Corps"/>
+      <w:pStyle w:val="En-tête, bas de page"/>
+      <w:bidi w:val="0"/>
     </w:pPr>
     <w:r/>
   </w:p>
@@ -1628,7 +1665,8 @@
 <w:hdr xmlns:r="http://schemas.openxmlformats.org/officeDocument/2006/relationships" xmlns:wp="http://schemas.openxmlformats.org/drawingml/2006/wordprocessingDrawing" xmlns:w="http://schemas.openxmlformats.org/wordprocessingml/2006/main" xmlns:w10="urn:schemas-microsoft-com:office:word" xmlns:w14="http://schemas.microsoft.com/office/word/2010/wordml" xmlns:wps="http://schemas.microsoft.com/office/word/2010/wordprocessingShape" xmlns:wpg="http://schemas.microsoft.com/office/word/2010/wordprocessingGroup" xmlns:mc="http://schemas.openxmlformats.org/markup-compatibility/2006" xmlns:v="urn:schemas-microsoft-com:vml" xmlns:o="urn:schemas-microsoft-com:office:office" xmlns:m="http://schemas.openxmlformats.org/officeDocument/2006/math" mc:Ignorable="w14">
   <w:p>
     <w:pPr>
-      <w:pStyle w:val="Corps"/>
+      <w:pStyle w:val="En-tête, bas de page"/>
+      <w:bidi w:val="0"/>
     </w:pPr>
     <w:r/>
   </w:p>
@@ -2031,15 +2069,18 @@
     <w:next w:val="No List"/>
     <w:pPr/>
   </w:style>
-  <w:style w:type="paragraph" w:styleId="Corps">
-    <w:name w:val="Corps"/>
-    <w:next w:val="Corps"/>
+  <w:style w:type="paragraph" w:styleId="En-tête, bas de page">
+    <w:name w:val="En-tête"/>
+    <w:next w:val="En-tête, bas de page"/>
     <w:pPr>
       <w:keepNext w:val="0"/>
       <w:keepLines w:val="0"/>
       <w:pageBreakBefore w:val="0"/>
       <w:widowControl w:val="1"/>
       <w:shd w:val="clear" w:color="auto" w:fill="auto"/>
+      <w:tabs>
+        <w:tab w:val="right" w:pos="9020"/>
+      </w:tabs>
       <w:suppressAutoHyphens w:val="0"/>
       <w:bidi w:val="0"/>
       <w:spacing w:before="0" w:after="0" w:line="240" w:lineRule="auto"/>
@@ -2048,7 +2089,7 @@
       <w:outlineLvl w:val="9"/>
     </w:pPr>
     <w:rPr>
-      <w:rFonts w:ascii="Times New Roman" w:cs="Arial Unicode MS" w:hAnsi="Times New Roman" w:eastAsia="Arial Unicode MS"/>
+      <w:rFonts w:ascii="Helvetica Neue" w:cs="Arial Unicode MS" w:hAnsi="Helvetica Neue" w:eastAsia="Arial Unicode MS"/>
       <w:b w:val="0"/>
       <w:bCs w:val="0"/>
       <w:i w:val="0"/>
@@ -2064,7 +2105,7 @@
       <w:position w:val="0"/>
       <w:sz w:val="24"/>
       <w:szCs w:val="24"/>
-      <w:u w:val="none" w:color="000000"/>
+      <w:u w:val="none"/>
       <w:vertAlign w:val="baseline"/>
     </w:rPr>
   </w:style>
@@ -2181,8 +2222,8 @@
       <w:lang w:val="fr-FR"/>
     </w:rPr>
   </w:style>
-  <w:style w:type="paragraph" w:styleId="Titre">
-    <w:name w:val="Titre"/>
+  <w:style w:type="paragraph" w:styleId="Titre A">
+    <w:name w:val="Titre A"/>
     <w:next w:val="info"/>
     <w:pPr>
       <w:keepNext w:val="1"/>
@@ -2228,6 +2269,44 @@
       <w:position w:val="0"/>
       <w:sz w:val="28"/>
       <w:szCs w:val="28"/>
+      <w:u w:val="none" w:color="000000"/>
+      <w:vertAlign w:val="baseline"/>
+      <w:lang w:val="fr-FR"/>
+    </w:rPr>
+  </w:style>
+  <w:style w:type="paragraph" w:styleId="Corps A">
+    <w:name w:val="Corps A"/>
+    <w:next w:val="Corps A"/>
+    <w:pPr>
+      <w:keepNext w:val="0"/>
+      <w:keepLines w:val="0"/>
+      <w:pageBreakBefore w:val="0"/>
+      <w:widowControl w:val="1"/>
+      <w:shd w:val="clear" w:color="auto" w:fill="auto"/>
+      <w:suppressAutoHyphens w:val="0"/>
+      <w:bidi w:val="0"/>
+      <w:spacing w:before="0" w:after="0" w:line="240" w:lineRule="auto"/>
+      <w:ind w:left="0" w:right="0" w:firstLine="0"/>
+      <w:jc w:val="left"/>
+      <w:outlineLvl w:val="9"/>
+    </w:pPr>
+    <w:rPr>
+      <w:rFonts w:ascii="Times New Roman" w:cs="Arial Unicode MS" w:hAnsi="Times New Roman" w:eastAsia="Arial Unicode MS"/>
+      <w:b w:val="0"/>
+      <w:bCs w:val="0"/>
+      <w:i w:val="0"/>
+      <w:iCs w:val="0"/>
+      <w:caps w:val="0"/>
+      <w:smallCaps w:val="0"/>
+      <w:strike w:val="0"/>
+      <w:dstrike w:val="0"/>
+      <w:outline w:val="0"/>
+      <w:color w:val="000000"/>
+      <w:spacing w:val="0"/>
+      <w:kern w:val="0"/>
+      <w:position w:val="0"/>
+      <w:sz w:val="24"/>
+      <w:szCs w:val="24"/>
       <w:u w:val="none" w:color="000000"/>
       <w:vertAlign w:val="baseline"/>
       <w:lang w:val="fr-FR"/>
@@ -2325,9 +2404,9 @@
     </a:clrScheme>
     <a:fontScheme name="Thème Office">
       <a:majorFont>
-        <a:latin typeface="Times New Roman"/>
-        <a:ea typeface="Times New Roman"/>
-        <a:cs typeface="Times New Roman"/>
+        <a:latin typeface="Helvetica Neue"/>
+        <a:ea typeface="Helvetica Neue"/>
+        <a:cs typeface="Helvetica Neue"/>
       </a:majorFont>
       <a:minorFont>
         <a:latin typeface="Helvetica Neue"/>
@@ -2513,7 +2592,7 @@
         <a:spAutoFit/>
       </a:bodyPr>
       <a:lstStyle>
-        <a:defPPr marL="0" marR="0" indent="0" algn="l" defTabSz="449580" rtl="0" fontAlgn="auto" latinLnBrk="0" hangingPunct="0">
+        <a:defPPr marL="0" marR="0" indent="0" algn="l" defTabSz="914400" rtl="0" fontAlgn="auto" latinLnBrk="0" hangingPunct="0">
           <a:lnSpc>
             <a:spcPct val="100000"/>
           </a:lnSpc>
@@ -2528,7 +2607,7 @@
           <a:buFontTx/>
           <a:buNone/>
           <a:tabLst/>
-          <a:defRPr b="0" baseline="0" cap="none" i="0" spc="0" strike="noStrike" sz="1200" u="none" kumimoji="0" normalizeH="0">
+          <a:defRPr b="0" baseline="0" cap="none" i="0" spc="0" strike="noStrike" sz="1800" u="none" kumimoji="0" normalizeH="0">
             <a:ln>
               <a:noFill/>
             </a:ln>
@@ -2536,15 +2615,11 @@
               <a:srgbClr val="000000"/>
             </a:solidFill>
             <a:effectLst/>
-            <a:uFill>
-              <a:solidFill>
-                <a:srgbClr val="000000"/>
-              </a:solidFill>
-            </a:uFill>
-            <a:latin typeface="+mj-lt"/>
-            <a:ea typeface="+mj-ea"/>
-            <a:cs typeface="+mj-cs"/>
-            <a:sym typeface="Times New Roman"/>
+            <a:uFillTx/>
+            <a:latin typeface="+mn-lt"/>
+            <a:ea typeface="+mn-ea"/>
+            <a:cs typeface="+mn-cs"/>
+            <a:sym typeface="Helvetica Neue"/>
           </a:defRPr>
         </a:defPPr>
         <a:lvl1pPr marL="0" marR="0" indent="0" algn="l" defTabSz="914400" rtl="0" fontAlgn="auto" latinLnBrk="1" hangingPunct="0">
@@ -3094,7 +3169,7 @@
         <a:spAutoFit/>
       </a:bodyPr>
       <a:lstStyle>
-        <a:defPPr marL="0" marR="0" indent="0" algn="l" defTabSz="449580" rtl="0" fontAlgn="auto" latinLnBrk="0" hangingPunct="0">
+        <a:defPPr marL="0" marR="0" indent="0" algn="l" defTabSz="914400" rtl="0" fontAlgn="auto" latinLnBrk="0" hangingPunct="0">
           <a:lnSpc>
             <a:spcPct val="100000"/>
           </a:lnSpc>
@@ -3109,7 +3184,7 @@
           <a:buFontTx/>
           <a:buNone/>
           <a:tabLst/>
-          <a:defRPr b="0" baseline="0" cap="none" i="0" spc="0" strike="noStrike" sz="1200" u="none" kumimoji="0" normalizeH="0">
+          <a:defRPr b="0" baseline="0" cap="none" i="0" spc="0" strike="noStrike" sz="1800" u="none" kumimoji="0" normalizeH="0">
             <a:ln>
               <a:noFill/>
             </a:ln>
@@ -3117,15 +3192,11 @@
               <a:srgbClr val="000000"/>
             </a:solidFill>
             <a:effectLst/>
-            <a:uFill>
-              <a:solidFill>
-                <a:srgbClr val="000000"/>
-              </a:solidFill>
-            </a:uFill>
-            <a:latin typeface="+mj-lt"/>
-            <a:ea typeface="+mj-ea"/>
-            <a:cs typeface="+mj-cs"/>
-            <a:sym typeface="Times New Roman"/>
+            <a:uFillTx/>
+            <a:latin typeface="+mn-lt"/>
+            <a:ea typeface="+mn-ea"/>
+            <a:cs typeface="+mn-cs"/>
+            <a:sym typeface="Helvetica Neue"/>
           </a:defRPr>
         </a:defPPr>
         <a:lvl1pPr marL="0" marR="0" indent="0" algn="l" defTabSz="914400" rtl="0" fontAlgn="auto" latinLnBrk="1" hangingPunct="0">

</xml_diff>

<commit_message>
fix(data): fix typo in fin-periode-essai-initiative-employeur.docx (#820)
</commit_message>
<xml_diff>
--- a/packages/code-du-travail-data/dataset/courrier-type/docx/fin-periode-essai-initiative-employeur.docx
+++ b/packages/code-du-travail-data/dataset/courrier-type/docx/fin-periode-essai-initiative-employeur.docx
@@ -1,7 +1,6 @@
 
 <file path=word/document.xml><?xml version="1.0" encoding="utf-8"?>
 <w:document xmlns:r="http://schemas.openxmlformats.org/officeDocument/2006/relationships" xmlns:wp="http://schemas.openxmlformats.org/drawingml/2006/wordprocessingDrawing" xmlns:w="http://schemas.openxmlformats.org/wordprocessingml/2006/main" xmlns:w10="urn:schemas-microsoft-com:office:word" xmlns:w14="http://schemas.microsoft.com/office/word/2010/wordml" xmlns:wps="http://schemas.microsoft.com/office/word/2010/wordprocessingShape" xmlns:wpg="http://schemas.microsoft.com/office/word/2010/wordprocessingGroup" xmlns:mc="http://schemas.openxmlformats.org/markup-compatibility/2006" xmlns:v="urn:schemas-microsoft-com:vml" xmlns:o="urn:schemas-microsoft-com:office:office" xmlns:m="http://schemas.openxmlformats.org/officeDocument/2006/math" mc:Ignorable="w14">
-  <w:background w:color="FFFFFF"/>
   <w:body>
     <w:p>
       <w:pPr>
@@ -10,6 +9,7 @@
       </w:pPr>
       <w:r>
         <w:rPr>
+          <w:rStyle w:val="Aucune"/>
           <w:color w:val="3f6797"/>
           <w:u w:color="3f6797"/>
           <w:rtl w:val="0"/>
@@ -18,6 +18,7 @@
       </w:r>
       <w:r>
         <w:rPr>
+          <w:rStyle w:val="Aucune"/>
           <w:color w:val="3f6797"/>
           <w:u w:color="3f6797"/>
           <w:rtl w:val="0"/>
@@ -27,6 +28,7 @@
       </w:r>
       <w:r>
         <w:rPr>
+          <w:rStyle w:val="Aucune"/>
           <w:color w:val="3f6797"/>
           <w:u w:color="3f6797"/>
           <w:rtl w:val="0"/>
@@ -35,6 +37,7 @@
       </w:r>
       <w:r>
         <w:rPr>
+          <w:rStyle w:val="Aucune"/>
           <w:color w:val="3f6797"/>
           <w:u w:color="3f6797"/>
           <w:rtl w:val="0"/>
@@ -44,6 +47,7 @@
       </w:r>
       <w:r>
         <w:rPr>
+          <w:rStyle w:val="Aucune"/>
           <w:color w:val="3f6797"/>
           <w:u w:color="3f6797"/>
           <w:rtl w:val="0"/>
@@ -52,6 +56,7 @@
       </w:r>
       <w:r>
         <w:rPr>
+          <w:rStyle w:val="Aucune"/>
           <w:color w:val="3f6797"/>
           <w:u w:color="3f6797"/>
           <w:rtl w:val="0"/>
@@ -61,6 +66,7 @@
       </w:r>
       <w:r>
         <w:rPr>
+          <w:rStyle w:val="Aucune"/>
           <w:color w:val="3f6797"/>
           <w:u w:color="3f6797"/>
           <w:rtl w:val="0"/>
@@ -70,6 +76,7 @@
       </w:r>
       <w:r>
         <w:rPr>
+          <w:rStyle w:val="Aucune"/>
           <w:color w:val="3f6797"/>
           <w:u w:color="3f6797"/>
           <w:rtl w:val="0"/>
@@ -79,6 +86,7 @@
       </w:r>
       <w:r>
         <w:rPr>
+          <w:rStyle w:val="Aucune"/>
           <w:color w:val="3f6797"/>
           <w:u w:color="3f6797"/>
           <w:rtl w:val="0"/>
@@ -94,6 +102,7 @@
       </w:r>
       <w:r>
         <w:rPr>
+          <w:rStyle w:val="Aucune"/>
           <w:color w:val="3f6797"/>
           <w:u w:color="3f6797"/>
           <w:rtl w:val="0"/>
@@ -102,6 +111,7 @@
       </w:r>
       <w:r>
         <w:rPr>
+          <w:rStyle w:val="Aucune"/>
           <w:color w:val="3f6797"/>
           <w:u w:color="3f6797"/>
           <w:rtl w:val="0"/>
@@ -111,6 +121,7 @@
       </w:r>
       <w:r>
         <w:rPr>
+          <w:rStyle w:val="Aucune"/>
           <w:color w:val="3f6797"/>
           <w:u w:color="3f6797"/>
           <w:rtl w:val="0"/>
@@ -120,6 +131,7 @@
       </w:r>
       <w:r>
         <w:rPr>
+          <w:rStyle w:val="Aucune"/>
           <w:color w:val="3f6797"/>
           <w:u w:color="3f6797"/>
           <w:rtl w:val="0"/>
@@ -129,6 +141,7 @@
       </w:r>
       <w:r>
         <w:rPr>
+          <w:rStyle w:val="Aucune"/>
           <w:color w:val="3f6797"/>
           <w:u w:color="3f6797"/>
           <w:rtl w:val="0"/>
@@ -138,6 +151,7 @@
       </w:r>
       <w:r>
         <w:rPr>
+          <w:rStyle w:val="Aucune"/>
           <w:color w:val="3f6797"/>
           <w:u w:color="3f6797"/>
           <w:rtl w:val="0"/>
@@ -147,6 +161,7 @@
       </w:r>
       <w:r>
         <w:rPr>
+          <w:rStyle w:val="Aucune"/>
           <w:color w:val="3f6797"/>
           <w:u w:color="3f6797"/>
           <w:rtl w:val="0"/>
@@ -159,12 +174,14 @@
         <w:pStyle w:val="expediteur"/>
         <w:spacing w:after="100" w:line="240" w:lineRule="auto"/>
         <w:rPr>
-          <w:color w:val="3f6797"/>
-          <w:u w:color="3f6797"/>
-        </w:rPr>
-      </w:pPr>
-      <w:r>
-        <w:rPr>
+          <w:rStyle w:val="Aucune"/>
+          <w:color w:val="3f6797"/>
+          <w:u w:color="3f6797"/>
+        </w:rPr>
+      </w:pPr>
+      <w:r>
+        <w:rPr>
+          <w:rStyle w:val="Aucune"/>
           <w:color w:val="3f6797"/>
           <w:u w:color="3f6797"/>
           <w:rtl w:val="0"/>
@@ -173,6 +190,7 @@
       </w:r>
       <w:r>
         <w:rPr>
+          <w:rStyle w:val="Aucune"/>
           <w:color w:val="3f6797"/>
           <w:u w:color="3f6797"/>
           <w:rtl w:val="0"/>
@@ -182,6 +200,7 @@
       </w:r>
       <w:r>
         <w:rPr>
+          <w:rStyle w:val="Aucune"/>
           <w:color w:val="3f6797"/>
           <w:u w:color="3f6797"/>
           <w:rtl w:val="0"/>
@@ -191,6 +210,7 @@
       </w:r>
       <w:r>
         <w:rPr>
+          <w:rStyle w:val="Aucune"/>
           <w:color w:val="3f6797"/>
           <w:u w:color="3f6797"/>
           <w:rtl w:val="0"/>
@@ -200,6 +220,7 @@
       </w:r>
       <w:r>
         <w:rPr>
+          <w:rStyle w:val="Aucune"/>
           <w:color w:val="3f6797"/>
           <w:u w:color="3f6797"/>
           <w:rtl w:val="0"/>
@@ -209,6 +230,7 @@
       </w:r>
       <w:r>
         <w:rPr>
+          <w:rStyle w:val="Aucune"/>
           <w:color w:val="3f6797"/>
           <w:u w:color="3f6797"/>
           <w:rtl w:val="0"/>
@@ -220,6 +242,7 @@
       <w:pPr>
         <w:pStyle w:val="info"/>
         <w:rPr>
+          <w:rStyle w:val="Aucune"/>
           <w:color w:val="3f6797"/>
           <w:u w:color="3f6797"/>
         </w:rPr>
@@ -260,6 +283,7 @@
       </w:r>
       <w:r>
         <w:rPr>
+          <w:rStyle w:val="Aucune"/>
           <w:color w:val="3f6797"/>
           <w:u w:color="3f6797"/>
           <w:rtl w:val="0"/>
@@ -269,6 +293,7 @@
       </w:r>
       <w:r>
         <w:rPr>
+          <w:rStyle w:val="Aucune"/>
           <w:color w:val="3f6797"/>
           <w:u w:color="3f6797"/>
           <w:rtl w:val="0"/>
@@ -278,6 +303,7 @@
       </w:r>
       <w:r>
         <w:rPr>
+          <w:rStyle w:val="Aucune"/>
           <w:color w:val="3f6797"/>
           <w:u w:color="3f6797"/>
           <w:rtl w:val="0"/>
@@ -293,6 +319,7 @@
       </w:r>
       <w:r>
         <w:rPr>
+          <w:rStyle w:val="Aucune"/>
           <w:color w:val="3f6797"/>
           <w:u w:color="3f6797"/>
           <w:rtl w:val="0"/>
@@ -302,6 +329,7 @@
       </w:r>
       <w:r>
         <w:rPr>
+          <w:rStyle w:val="Aucune"/>
           <w:color w:val="3f6797"/>
           <w:u w:color="3f6797"/>
           <w:rtl w:val="0"/>
@@ -311,6 +339,7 @@
       </w:r>
       <w:r>
         <w:rPr>
+          <w:rStyle w:val="Aucune"/>
           <w:color w:val="3f6797"/>
           <w:u w:color="3f6797"/>
           <w:rtl w:val="0"/>
@@ -320,6 +349,7 @@
       </w:r>
       <w:r>
         <w:rPr>
+          <w:rStyle w:val="Aucune"/>
           <w:color w:val="3f6797"/>
           <w:u w:color="3f6797"/>
           <w:rtl w:val="0"/>
@@ -329,6 +359,7 @@
       </w:r>
       <w:r>
         <w:rPr>
+          <w:rStyle w:val="Aucune"/>
           <w:color w:val="3f6797"/>
           <w:u w:color="3f6797"/>
           <w:rtl w:val="0"/>
@@ -344,6 +375,7 @@
       </w:r>
       <w:r>
         <w:rPr>
+          <w:rStyle w:val="Aucune"/>
           <w:color w:val="3f6797"/>
           <w:u w:color="3f6797"/>
           <w:rtl w:val="0"/>
@@ -353,6 +385,7 @@
       </w:r>
       <w:r>
         <w:rPr>
+          <w:rStyle w:val="Aucune"/>
           <w:color w:val="3f6797"/>
           <w:u w:color="3f6797"/>
           <w:rtl w:val="0"/>
@@ -362,6 +395,7 @@
       </w:r>
       <w:r>
         <w:rPr>
+          <w:rStyle w:val="Aucune"/>
           <w:color w:val="3f6797"/>
           <w:u w:color="3f6797"/>
           <w:rtl w:val="0"/>
@@ -374,12 +408,14 @@
       <w:pPr>
         <w:pStyle w:val="destinataire"/>
         <w:rPr>
-          <w:color w:val="3f6797"/>
-          <w:u w:color="3f6797"/>
-        </w:rPr>
-      </w:pPr>
-      <w:r>
-        <w:rPr>
+          <w:rStyle w:val="Aucune"/>
+          <w:color w:val="3f6797"/>
+          <w:u w:color="3f6797"/>
+        </w:rPr>
+      </w:pPr>
+      <w:r>
+        <w:rPr>
+          <w:rStyle w:val="Aucune"/>
           <w:color w:val="3f6797"/>
           <w:u w:color="3f6797"/>
           <w:rtl w:val="0"/>
@@ -389,6 +425,7 @@
       </w:r>
       <w:r>
         <w:rPr>
+          <w:rStyle w:val="Aucune"/>
           <w:color w:val="3f6797"/>
           <w:u w:color="3f6797"/>
           <w:rtl w:val="0"/>
@@ -398,6 +435,7 @@
       </w:r>
       <w:r>
         <w:rPr>
+          <w:rStyle w:val="Aucune"/>
           <w:color w:val="3f6797"/>
           <w:u w:color="3f6797"/>
           <w:rtl w:val="0"/>
@@ -410,12 +448,14 @@
       <w:pPr>
         <w:pStyle w:val="destinataire"/>
         <w:rPr>
-          <w:color w:val="3f6797"/>
-          <w:u w:color="3f6797"/>
-        </w:rPr>
-      </w:pPr>
-      <w:r>
-        <w:rPr>
+          <w:rStyle w:val="Aucune"/>
+          <w:color w:val="3f6797"/>
+          <w:u w:color="3f6797"/>
+        </w:rPr>
+      </w:pPr>
+      <w:r>
+        <w:rPr>
+          <w:rStyle w:val="Aucune"/>
           <w:color w:val="3f6797"/>
           <w:u w:color="3f6797"/>
           <w:rtl w:val="0"/>
@@ -425,6 +465,7 @@
       </w:r>
       <w:r>
         <w:rPr>
+          <w:rStyle w:val="Aucune"/>
           <w:color w:val="3f6797"/>
           <w:u w:color="3f6797"/>
           <w:rtl w:val="0"/>
@@ -434,6 +475,7 @@
       </w:r>
       <w:r>
         <w:rPr>
+          <w:rStyle w:val="Aucune"/>
           <w:color w:val="3f6797"/>
           <w:u w:color="3f6797"/>
           <w:rtl w:val="0"/>
@@ -443,6 +485,7 @@
       </w:r>
       <w:r>
         <w:rPr>
+          <w:rStyle w:val="Aucune"/>
           <w:color w:val="3f6797"/>
           <w:u w:color="3f6797"/>
           <w:rtl w:val="0"/>
@@ -452,6 +495,7 @@
       </w:r>
       <w:r>
         <w:rPr>
+          <w:rStyle w:val="Aucune"/>
           <w:color w:val="3f6797"/>
           <w:u w:color="3f6797"/>
           <w:rtl w:val="0"/>
@@ -464,6 +508,7 @@
       <w:pPr>
         <w:pStyle w:val="destinataire"/>
         <w:rPr>
+          <w:rStyle w:val="Aucune"/>
           <w:color w:val="1f497d"/>
           <w:u w:color="1f497d"/>
         </w:rPr>
@@ -473,12 +518,14 @@
       <w:pPr>
         <w:pStyle w:val="destinataire"/>
         <w:rPr>
-          <w:color w:val="3f6797"/>
-          <w:u w:color="3f6797"/>
-        </w:rPr>
-      </w:pPr>
-      <w:r>
-        <w:rPr>
+          <w:rStyle w:val="Aucune"/>
+          <w:color w:val="3f6797"/>
+          <w:u w:color="3f6797"/>
+        </w:rPr>
+      </w:pPr>
+      <w:r>
+        <w:rPr>
+          <w:rStyle w:val="Aucune"/>
           <w:i w:val="1"/>
           <w:iCs w:val="1"/>
           <w:color w:val="3f6797"/>
@@ -490,6 +537,7 @@
       </w:r>
       <w:r>
         <w:rPr>
+          <w:rStyle w:val="Aucune"/>
           <w:i w:val="1"/>
           <w:iCs w:val="1"/>
           <w:color w:val="3f6797"/>
@@ -501,6 +549,7 @@
       </w:r>
       <w:r>
         <w:rPr>
+          <w:rStyle w:val="Aucune"/>
           <w:i w:val="1"/>
           <w:iCs w:val="1"/>
           <w:color w:val="3f6797"/>
@@ -512,6 +561,7 @@
       </w:r>
       <w:r>
         <w:rPr>
+          <w:rStyle w:val="Aucune"/>
           <w:i w:val="1"/>
           <w:iCs w:val="1"/>
           <w:color w:val="3f6797"/>
@@ -523,6 +573,7 @@
       </w:r>
       <w:r>
         <w:rPr>
+          <w:rStyle w:val="Aucune"/>
           <w:i w:val="1"/>
           <w:iCs w:val="1"/>
           <w:color w:val="3f6797"/>
@@ -534,6 +585,7 @@
       </w:r>
       <w:r>
         <w:rPr>
+          <w:rStyle w:val="Aucune"/>
           <w:i w:val="1"/>
           <w:iCs w:val="1"/>
           <w:color w:val="3f6797"/>
@@ -545,6 +597,7 @@
       </w:r>
       <w:r>
         <w:rPr>
+          <w:rStyle w:val="Aucune"/>
           <w:i w:val="1"/>
           <w:iCs w:val="1"/>
           <w:color w:val="3f6797"/>
@@ -634,14 +687,12 @@
       <w:r>
         <w:rPr>
           <w:rtl w:val="0"/>
-          <w:lang w:val="fr-FR"/>
         </w:rPr>
         <w:t>Objet : Rupture de p</w:t>
       </w:r>
       <w:r>
         <w:rPr>
           <w:rtl w:val="0"/>
-          <w:lang w:val="fr-FR"/>
         </w:rPr>
         <w:t>é</w:t>
       </w:r>
@@ -660,7 +711,6 @@
       <w:r>
         <w:rPr>
           <w:rtl w:val="0"/>
-          <w:lang w:val="fr-FR"/>
         </w:rPr>
         <w:t>essai</w:t>
       </w:r>
@@ -677,7 +727,6 @@
       <w:r>
         <w:rPr>
           <w:rtl w:val="0"/>
-          <w:lang w:val="fr-FR"/>
         </w:rPr>
         <w:t>Madame / Monsieur,</w:t>
       </w:r>
@@ -693,6 +742,7 @@
       </w:pPr>
       <w:r>
         <w:rPr>
+          <w:rStyle w:val="Aucune"/>
           <w:rtl w:val="0"/>
           <w:lang w:val="fr-FR"/>
         </w:rPr>
@@ -700,12 +750,15 @@
       </w:r>
       <w:r>
         <w:rPr>
-          <w:rtl w:val="0"/>
+          <w:rStyle w:val="Aucune"/>
+          <w:rtl w:val="0"/>
+          <w:lang w:val="fr-FR"/>
         </w:rPr>
         <w:t>’</w:t>
       </w:r>
       <w:r>
         <w:rPr>
+          <w:rStyle w:val="Aucune"/>
           <w:rtl w:val="0"/>
           <w:lang w:val="en-US"/>
         </w:rPr>
@@ -713,26 +766,31 @@
       </w:r>
       <w:r>
         <w:rPr>
+          <w:rStyle w:val="Aucune"/>
           <w:i w:val="1"/>
           <w:iCs w:val="1"/>
           <w:color w:val="3f6797"/>
           <w:u w:color="3f6797"/>
           <w:rtl w:val="0"/>
+          <w:lang w:val="fr-FR"/>
         </w:rPr>
         <w:t>« </w:t>
       </w:r>
       <w:r>
         <w:rPr>
+          <w:rStyle w:val="Aucune"/>
           <w:i w:val="1"/>
           <w:iCs w:val="1"/>
           <w:color w:val="3f6797"/>
           <w:u w:color="3f6797"/>
           <w:rtl w:val="0"/>
+          <w:lang w:val="fr-FR"/>
         </w:rPr>
         <w:t>num</w:t>
       </w:r>
       <w:r>
         <w:rPr>
+          <w:rStyle w:val="Aucune"/>
           <w:i w:val="1"/>
           <w:iCs w:val="1"/>
           <w:color w:val="3f6797"/>
@@ -744,6 +802,7 @@
       </w:r>
       <w:r>
         <w:rPr>
+          <w:rStyle w:val="Aucune"/>
           <w:i w:val="1"/>
           <w:iCs w:val="1"/>
           <w:color w:val="3f6797"/>
@@ -755,16 +814,19 @@
       </w:r>
       <w:r>
         <w:rPr>
+          <w:rStyle w:val="Aucune"/>
           <w:i w:val="1"/>
           <w:iCs w:val="1"/>
           <w:color w:val="3f6797"/>
           <w:u w:color="3f6797"/>
           <w:rtl w:val="0"/>
+          <w:lang w:val="fr-FR"/>
         </w:rPr>
         <w:t>’</w:t>
       </w:r>
       <w:r>
         <w:rPr>
+          <w:rStyle w:val="Aucune"/>
           <w:i w:val="1"/>
           <w:iCs w:val="1"/>
           <w:color w:val="3f6797"/>
@@ -776,6 +838,7 @@
       </w:r>
       <w:r>
         <w:rPr>
+          <w:rStyle w:val="Aucune"/>
           <w:i w:val="1"/>
           <w:iCs w:val="1"/>
           <w:color w:val="3f6797"/>
@@ -787,6 +850,7 @@
       </w:r>
       <w:r>
         <w:rPr>
+          <w:rStyle w:val="Aucune"/>
           <w:rtl w:val="0"/>
           <w:lang w:val="fr-FR"/>
         </w:rPr>
@@ -794,6 +858,7 @@
       </w:r>
       <w:r>
         <w:rPr>
+          <w:rStyle w:val="Aucune"/>
           <w:rtl w:val="0"/>
           <w:lang w:val="fr-FR"/>
         </w:rPr>
@@ -801,6 +866,7 @@
       </w:r>
       <w:r>
         <w:rPr>
+          <w:rStyle w:val="Aucune"/>
           <w:rtl w:val="0"/>
           <w:lang w:val="fr-FR"/>
         </w:rPr>
@@ -808,6 +874,7 @@
       </w:r>
       <w:r>
         <w:rPr>
+          <w:rStyle w:val="Aucune"/>
           <w:rtl w:val="0"/>
           <w:lang w:val="fr-FR"/>
         </w:rPr>
@@ -815,6 +882,7 @@
       </w:r>
       <w:r>
         <w:rPr>
+          <w:rStyle w:val="Aucune"/>
           <w:rtl w:val="0"/>
           <w:lang w:val="fr-FR"/>
         </w:rPr>
@@ -822,6 +890,7 @@
       </w:r>
       <w:r>
         <w:rPr>
+          <w:rStyle w:val="Aucune"/>
           <w:rtl w:val="0"/>
           <w:lang w:val="fr-FR"/>
         </w:rPr>
@@ -829,18 +898,23 @@
       </w:r>
       <w:r>
         <w:rPr>
-          <w:rtl w:val="0"/>
+          <w:rStyle w:val="Aucune"/>
+          <w:rtl w:val="0"/>
+          <w:lang w:val="fr-FR"/>
         </w:rPr>
         <w:t>riode d</w:t>
       </w:r>
       <w:r>
         <w:rPr>
-          <w:rtl w:val="0"/>
+          <w:rStyle w:val="Aucune"/>
+          <w:rtl w:val="0"/>
+          <w:lang w:val="fr-FR"/>
         </w:rPr>
         <w:t>’</w:t>
       </w:r>
       <w:r>
         <w:rPr>
+          <w:rStyle w:val="Aucune"/>
           <w:rtl w:val="0"/>
           <w:lang w:val="fr-FR"/>
         </w:rPr>
@@ -848,16 +922,19 @@
       </w:r>
       <w:r>
         <w:rPr>
+          <w:rStyle w:val="Aucune"/>
           <w:i w:val="1"/>
           <w:iCs w:val="1"/>
           <w:color w:val="3f6797"/>
           <w:u w:color="3f6797"/>
           <w:rtl w:val="0"/>
+          <w:lang w:val="fr-FR"/>
         </w:rPr>
         <w:t>« </w:t>
       </w:r>
       <w:r>
         <w:rPr>
+          <w:rStyle w:val="Aucune"/>
           <w:i w:val="1"/>
           <w:iCs w:val="1"/>
           <w:color w:val="3f6797"/>
@@ -869,6 +946,7 @@
       </w:r>
       <w:r>
         <w:rPr>
+          <w:rStyle w:val="Aucune"/>
           <w:i w:val="1"/>
           <w:iCs w:val="1"/>
           <w:color w:val="3f6797"/>
@@ -880,26 +958,31 @@
       </w:r>
       <w:r>
         <w:rPr>
+          <w:rStyle w:val="Aucune"/>
           <w:i w:val="1"/>
           <w:iCs w:val="1"/>
           <w:color w:val="3f6797"/>
           <w:u w:color="3f6797"/>
           <w:rtl w:val="0"/>
+          <w:lang w:val="fr-FR"/>
         </w:rPr>
         <w:t>riode d</w:t>
       </w:r>
       <w:r>
         <w:rPr>
+          <w:rStyle w:val="Aucune"/>
           <w:i w:val="1"/>
           <w:iCs w:val="1"/>
           <w:color w:val="3f6797"/>
           <w:u w:color="3f6797"/>
           <w:rtl w:val="0"/>
+          <w:lang w:val="fr-FR"/>
         </w:rPr>
         <w:t>’</w:t>
       </w:r>
       <w:r>
         <w:rPr>
+          <w:rStyle w:val="Aucune"/>
           <w:i w:val="1"/>
           <w:iCs w:val="1"/>
           <w:color w:val="3f6797"/>
@@ -911,6 +994,7 @@
       </w:r>
       <w:r>
         <w:rPr>
+          <w:rStyle w:val="Aucune"/>
           <w:i w:val="1"/>
           <w:iCs w:val="1"/>
           <w:color w:val="3f6797"/>
@@ -922,6 +1006,7 @@
       </w:r>
       <w:r>
         <w:rPr>
+          <w:rStyle w:val="Aucune"/>
           <w:rtl w:val="0"/>
           <w:lang w:val="fr-FR"/>
         </w:rPr>
@@ -929,6 +1014,7 @@
       </w:r>
       <w:r>
         <w:rPr>
+          <w:rStyle w:val="Aucune"/>
           <w:rtl w:val="0"/>
           <w:lang w:val="fr-FR"/>
         </w:rPr>
@@ -936,6 +1022,7 @@
       </w:r>
       <w:r>
         <w:rPr>
+          <w:rStyle w:val="Aucune"/>
           <w:rtl w:val="0"/>
           <w:lang w:val="fr-FR"/>
         </w:rPr>
@@ -943,46 +1030,55 @@
       </w:r>
       <w:r>
         <w:rPr>
+          <w:rStyle w:val="Aucune"/>
           <w:i w:val="1"/>
           <w:iCs w:val="1"/>
           <w:color w:val="3f6797"/>
           <w:u w:color="3f6797"/>
           <w:rtl w:val="0"/>
+          <w:lang w:val="fr-FR"/>
         </w:rPr>
         <w:t>« </w:t>
       </w:r>
       <w:r>
         <w:rPr>
+          <w:rStyle w:val="Aucune"/>
           <w:i w:val="1"/>
           <w:iCs w:val="1"/>
           <w:color w:val="3f6797"/>
           <w:u w:color="3f6797"/>
           <w:rtl w:val="0"/>
+          <w:lang w:val="fr-FR"/>
         </w:rPr>
         <w:t>date d</w:t>
       </w:r>
       <w:r>
         <w:rPr>
+          <w:rStyle w:val="Aucune"/>
           <w:i w:val="1"/>
           <w:iCs w:val="1"/>
           <w:color w:val="3f6797"/>
           <w:u w:color="3f6797"/>
           <w:rtl w:val="0"/>
+          <w:lang w:val="fr-FR"/>
         </w:rPr>
         <w:t>’</w:t>
       </w:r>
       <w:r>
         <w:rPr>
+          <w:rStyle w:val="Aucune"/>
           <w:i w:val="1"/>
           <w:iCs w:val="1"/>
           <w:color w:val="3f6797"/>
           <w:u w:color="3f6797"/>
           <w:rtl w:val="0"/>
+          <w:lang w:val="fr-FR"/>
         </w:rPr>
         <w:t>entr</w:t>
       </w:r>
       <w:r>
         <w:rPr>
+          <w:rStyle w:val="Aucune"/>
           <w:i w:val="1"/>
           <w:iCs w:val="1"/>
           <w:color w:val="3f6797"/>
@@ -994,16 +1090,19 @@
       </w:r>
       <w:r>
         <w:rPr>
+          <w:rStyle w:val="Aucune"/>
           <w:i w:val="1"/>
           <w:iCs w:val="1"/>
           <w:color w:val="3f6797"/>
           <w:u w:color="3f6797"/>
           <w:rtl w:val="0"/>
+          <w:lang w:val="fr-FR"/>
         </w:rPr>
         <w:t>e</w:t>
       </w:r>
       <w:r>
         <w:rPr>
+          <w:rStyle w:val="Aucune"/>
           <w:i w:val="1"/>
           <w:iCs w:val="1"/>
           <w:color w:val="3f6797"/>
@@ -1015,6 +1114,7 @@
       </w:r>
       <w:r>
         <w:rPr>
+          <w:rStyle w:val="Aucune"/>
           <w:rtl w:val="0"/>
           <w:lang w:val="fr-FR"/>
         </w:rPr>
@@ -1022,6 +1122,7 @@
       </w:r>
       <w:r>
         <w:rPr>
+          <w:rStyle w:val="Aucune"/>
           <w:rtl w:val="0"/>
           <w:lang w:val="fr-FR"/>
         </w:rPr>
@@ -1029,12 +1130,15 @@
       </w:r>
       <w:r>
         <w:rPr>
-          <w:rtl w:val="0"/>
+          <w:rStyle w:val="Aucune"/>
+          <w:rtl w:val="0"/>
+          <w:lang w:val="fr-FR"/>
         </w:rPr>
         <w:t>t</w:t>
       </w:r>
       <w:r>
         <w:rPr>
+          <w:rStyle w:val="Aucune"/>
           <w:rtl w:val="0"/>
           <w:lang w:val="fr-FR"/>
         </w:rPr>
@@ -1042,7 +1146,9 @@
       </w:r>
       <w:r>
         <w:rPr>
-          <w:rtl w:val="0"/>
+          <w:rStyle w:val="Aucune"/>
+          <w:rtl w:val="0"/>
+          <w:lang w:val="fr-FR"/>
         </w:rPr>
         <w:t>.</w:t>
       </w:r>
@@ -1058,6 +1164,7 @@
       </w:pPr>
       <w:r>
         <w:rPr>
+          <w:rStyle w:val="Aucune"/>
           <w:rtl w:val="0"/>
           <w:lang w:val="it-IT"/>
         </w:rPr>
@@ -1065,6 +1172,7 @@
       </w:r>
       <w:r>
         <w:rPr>
+          <w:rStyle w:val="Aucune"/>
           <w:rtl w:val="0"/>
           <w:lang w:val="fr-FR"/>
         </w:rPr>
@@ -1072,18 +1180,23 @@
       </w:r>
       <w:r>
         <w:rPr>
-          <w:rtl w:val="0"/>
+          <w:rStyle w:val="Aucune"/>
+          <w:rtl w:val="0"/>
+          <w:lang w:val="fr-FR"/>
         </w:rPr>
         <w:t>riode d</w:t>
       </w:r>
       <w:r>
         <w:rPr>
-          <w:rtl w:val="0"/>
+          <w:rStyle w:val="Aucune"/>
+          <w:rtl w:val="0"/>
+          <w:lang w:val="fr-FR"/>
         </w:rPr>
         <w:t>’</w:t>
       </w:r>
       <w:r>
         <w:rPr>
+          <w:rStyle w:val="Aucune"/>
           <w:rtl w:val="0"/>
           <w:lang w:val="fr-FR"/>
         </w:rPr>
@@ -1091,6 +1204,7 @@
       </w:r>
       <w:r>
         <w:rPr>
+          <w:rStyle w:val="Aucune"/>
           <w:rtl w:val="0"/>
           <w:lang w:val="fr-FR"/>
         </w:rPr>
@@ -1098,23 +1212,43 @@
       </w:r>
       <w:r>
         <w:rPr>
-          <w:rtl w:val="0"/>
-          <w:lang w:val="fr-FR"/>
-        </w:rPr>
-        <w:t xml:space="preserve">nos relations contractuelles se termineront le </w:t>
-      </w:r>
-      <w:r>
-        <w:rPr>
+          <w:rStyle w:val="Aucune"/>
+          <w:rtl w:val="0"/>
+          <w:lang w:val="fr-FR"/>
+        </w:rPr>
+        <w:t xml:space="preserve">nos relations contractuelles </w:t>
+      </w:r>
+      <w:r>
+        <w:rPr>
+          <w:rStyle w:val="Aucune"/>
+          <w:rtl w:val="0"/>
+          <w:lang w:val="fr-FR"/>
+        </w:rPr>
+        <w:t xml:space="preserve">qui </w:t>
+      </w:r>
+      <w:r>
+        <w:rPr>
+          <w:rStyle w:val="Aucune"/>
+          <w:rtl w:val="0"/>
+          <w:lang w:val="fr-FR"/>
+        </w:rPr>
+        <w:t xml:space="preserve">se termineront le </w:t>
+      </w:r>
+      <w:r>
+        <w:rPr>
+          <w:rStyle w:val="Aucune"/>
           <w:i w:val="1"/>
           <w:iCs w:val="1"/>
           <w:color w:val="3f6797"/>
           <w:u w:color="3f6797"/>
           <w:rtl w:val="0"/>
+          <w:lang w:val="fr-FR"/>
         </w:rPr>
         <w:t>« </w:t>
       </w:r>
       <w:r>
         <w:rPr>
+          <w:rStyle w:val="Aucune"/>
           <w:i w:val="1"/>
           <w:iCs w:val="1"/>
           <w:color w:val="3f6797"/>
@@ -1126,16 +1260,19 @@
       </w:r>
       <w:r>
         <w:rPr>
+          <w:rStyle w:val="Aucune"/>
           <w:i w:val="1"/>
           <w:iCs w:val="1"/>
           <w:color w:val="3f6797"/>
           <w:u w:color="3f6797"/>
           <w:rtl w:val="0"/>
+          <w:lang w:val="fr-FR"/>
         </w:rPr>
         <w:t> »</w:t>
       </w:r>
       <w:r>
         <w:rPr>
+          <w:rStyle w:val="Aucune"/>
           <w:rtl w:val="0"/>
           <w:lang w:val="fr-FR"/>
         </w:rPr>
@@ -1143,6 +1280,7 @@
       </w:r>
       <w:r>
         <w:rPr>
+          <w:rStyle w:val="Aucune"/>
           <w:rtl w:val="0"/>
           <w:lang w:val="fr-FR"/>
         </w:rPr>
@@ -1150,12 +1288,15 @@
       </w:r>
       <w:r>
         <w:rPr>
-          <w:rtl w:val="0"/>
+          <w:rStyle w:val="Aucune"/>
+          <w:rtl w:val="0"/>
+          <w:lang w:val="fr-FR"/>
         </w:rPr>
         <w:t>lai de pr</w:t>
       </w:r>
       <w:r>
         <w:rPr>
+          <w:rStyle w:val="Aucune"/>
           <w:rtl w:val="0"/>
           <w:lang w:val="fr-FR"/>
         </w:rPr>
@@ -1163,6 +1304,7 @@
       </w:r>
       <w:r>
         <w:rPr>
+          <w:rStyle w:val="Aucune"/>
           <w:rtl w:val="0"/>
           <w:lang w:val="fr-FR"/>
         </w:rPr>
@@ -1170,6 +1312,7 @@
       </w:r>
       <w:r>
         <w:rPr>
+          <w:rStyle w:val="Aucune"/>
           <w:rtl w:val="0"/>
           <w:lang w:val="fr-FR"/>
         </w:rPr>
@@ -1177,6 +1320,7 @@
       </w:r>
       <w:r>
         <w:rPr>
+          <w:rStyle w:val="Aucune"/>
           <w:rtl w:val="0"/>
           <w:lang w:val="fr-FR"/>
         </w:rPr>
@@ -1184,12 +1328,15 @@
       </w:r>
       <w:r>
         <w:rPr>
-          <w:rtl w:val="0"/>
+          <w:rStyle w:val="Aucune"/>
+          <w:rtl w:val="0"/>
+          <w:lang w:val="fr-FR"/>
         </w:rPr>
         <w:t>’</w:t>
       </w:r>
       <w:r>
         <w:rPr>
+          <w:rStyle w:val="Aucune"/>
           <w:rtl w:val="0"/>
           <w:lang w:val="fr-FR"/>
         </w:rPr>
@@ -1208,21 +1355,18 @@
       <w:r>
         <w:rPr>
           <w:rtl w:val="0"/>
-          <w:lang w:val="fr-FR"/>
         </w:rPr>
         <w:t>Lors de votre d</w:t>
       </w:r>
       <w:r>
         <w:rPr>
           <w:rtl w:val="0"/>
-          <w:lang w:val="fr-FR"/>
         </w:rPr>
         <w:t>é</w:t>
       </w:r>
       <w:r>
         <w:rPr>
           <w:rtl w:val="0"/>
-          <w:lang w:val="fr-FR"/>
         </w:rPr>
         <w:t>part de l</w:t>
       </w:r>
@@ -1235,7 +1379,6 @@
       <w:r>
         <w:rPr>
           <w:rtl w:val="0"/>
-          <w:lang w:val="fr-FR"/>
         </w:rPr>
         <w:t>entreprise, nous vous remettrons les documents suivants</w:t>
       </w:r>
@@ -1287,12 +1430,14 @@
       <w:r>
         <w:rPr>
           <w:rtl w:val="0"/>
+          <w:lang w:val="fr-FR"/>
         </w:rPr>
         <w:t> </w:t>
       </w:r>
       <w:r>
         <w:rPr>
           <w:rtl w:val="0"/>
+          <w:lang w:val="fr-FR"/>
         </w:rPr>
         <w:t>;</w:t>
       </w:r>
@@ -1318,12 +1463,14 @@
       <w:r>
         <w:rPr>
           <w:rtl w:val="0"/>
+          <w:lang w:val="fr-FR"/>
         </w:rPr>
         <w:t> </w:t>
       </w:r>
       <w:r>
         <w:rPr>
           <w:rtl w:val="0"/>
+          <w:lang w:val="fr-FR"/>
         </w:rPr>
         <w:t>;</w:t>
       </w:r>
@@ -1341,6 +1488,7 @@
       </w:pPr>
       <w:r>
         <w:rPr>
+          <w:rStyle w:val="Aucune"/>
           <w:rtl w:val="0"/>
           <w:lang w:val="fr-FR"/>
         </w:rPr>
@@ -1348,6 +1496,7 @@
       </w:r>
       <w:r>
         <w:rPr>
+          <w:rStyle w:val="Aucune"/>
           <w:rtl w:val="0"/>
           <w:lang w:val="pt-PT"/>
         </w:rPr>
@@ -1355,6 +1504,7 @@
       </w:r>
       <w:r>
         <w:rPr>
+          <w:rStyle w:val="Aucune"/>
           <w:rtl w:val="0"/>
           <w:lang w:val="fr-FR"/>
         </w:rPr>
@@ -1362,13 +1512,17 @@
       </w:r>
       <w:r>
         <w:rPr>
-          <w:rtl w:val="0"/>
+          <w:rStyle w:val="Aucune"/>
+          <w:rtl w:val="0"/>
+          <w:lang w:val="fr-FR"/>
         </w:rPr>
         <w:t> </w:t>
       </w:r>
       <w:r>
         <w:rPr>
-          <w:rtl w:val="0"/>
+          <w:rStyle w:val="Aucune"/>
+          <w:rtl w:val="0"/>
+          <w:lang w:val="fr-FR"/>
         </w:rPr>
         <w:t>;</w:t>
       </w:r>
@@ -1380,16 +1534,21 @@
           <w:ilvl w:val="0"/>
           <w:numId w:val="2"/>
         </w:numPr>
-      </w:pPr>
-      <w:r>
-        <w:rPr>
-          <w:rtl w:val="0"/>
+        <w:rPr>
+          <w:lang w:val="fr-FR"/>
+        </w:rPr>
+      </w:pPr>
+      <w:r>
+        <w:rPr>
+          <w:rtl w:val="0"/>
+          <w:lang w:val="fr-FR"/>
         </w:rPr>
         <w:t>L</w:t>
       </w:r>
       <w:r>
         <w:rPr>
           <w:rtl w:val="0"/>
+          <w:lang w:val="fr-FR"/>
         </w:rPr>
         <w:t>’</w:t>
       </w:r>
@@ -1403,6 +1562,7 @@
       <w:r>
         <w:rPr>
           <w:rtl w:val="0"/>
+          <w:lang w:val="fr-FR"/>
         </w:rPr>
         <w:t>ô</w:t>
       </w:r>
@@ -1434,6 +1594,7 @@
       </w:pPr>
       <w:r>
         <w:rPr>
+          <w:rStyle w:val="Aucune"/>
           <w:rtl w:val="0"/>
           <w:lang w:val="fr-FR"/>
         </w:rPr>
@@ -1441,6 +1602,7 @@
       </w:r>
       <w:r>
         <w:rPr>
+          <w:rStyle w:val="Aucune"/>
           <w:rtl w:val="0"/>
           <w:lang w:val="fr-FR"/>
         </w:rPr>
@@ -1448,6 +1610,7 @@
       </w:r>
       <w:r>
         <w:rPr>
+          <w:rStyle w:val="Aucune"/>
           <w:rtl w:val="0"/>
           <w:lang w:val="fr-FR"/>
         </w:rPr>
@@ -1455,6 +1618,7 @@
       </w:r>
       <w:r>
         <w:rPr>
+          <w:rStyle w:val="Aucune"/>
           <w:rtl w:val="0"/>
           <w:lang w:val="fr-FR"/>
         </w:rPr>
@@ -1462,6 +1626,7 @@
       </w:r>
       <w:r>
         <w:rPr>
+          <w:rStyle w:val="Aucune"/>
           <w:rtl w:val="0"/>
           <w:lang w:val="fr-FR"/>
         </w:rPr>
@@ -1469,6 +1634,7 @@
       </w:r>
       <w:r>
         <w:rPr>
+          <w:rStyle w:val="Aucune"/>
           <w:rtl w:val="0"/>
           <w:lang w:val="fr-FR"/>
         </w:rPr>
@@ -1476,6 +1642,7 @@
       </w:r>
       <w:r>
         <w:rPr>
+          <w:rStyle w:val="Aucune"/>
           <w:rtl w:val="0"/>
           <w:lang w:val="it-IT"/>
         </w:rPr>
@@ -1516,6 +1683,7 @@
       </w:pPr>
       <w:r>
         <w:rPr>
+          <w:rStyle w:val="Aucune"/>
           <w:color w:val="3f6797"/>
           <w:u w:color="3f6797"/>
           <w:rtl w:val="0"/>
@@ -1525,6 +1693,7 @@
       </w:r>
       <w:r>
         <w:rPr>
+          <w:rStyle w:val="Aucune"/>
           <w:color w:val="3f6797"/>
           <w:u w:color="3f6797"/>
           <w:rtl w:val="0"/>
@@ -1534,6 +1703,7 @@
       </w:r>
       <w:r>
         <w:rPr>
+          <w:rStyle w:val="Aucune"/>
           <w:color w:val="3f6797"/>
           <w:u w:color="3f6797"/>
           <w:rtl w:val="0"/>
@@ -1543,6 +1713,7 @@
       </w:r>
       <w:r>
         <w:rPr>
+          <w:rStyle w:val="Aucune"/>
           <w:color w:val="3f6797"/>
           <w:u w:color="3f6797"/>
           <w:rtl w:val="0"/>
@@ -1552,6 +1723,7 @@
       </w:r>
       <w:r>
         <w:rPr>
+          <w:rStyle w:val="Aucune"/>
           <w:color w:val="3f6797"/>
           <w:u w:color="3f6797"/>
           <w:rtl w:val="0"/>
@@ -1561,6 +1733,7 @@
       </w:r>
       <w:r>
         <w:rPr>
+          <w:rStyle w:val="Aucune"/>
           <w:color w:val="3f6797"/>
           <w:u w:color="3f6797"/>
           <w:rtl w:val="0"/>
@@ -1570,6 +1743,7 @@
       </w:r>
       <w:r>
         <w:rPr>
+          <w:rStyle w:val="Aucune"/>
           <w:color w:val="3f6797"/>
           <w:u w:color="3f6797"/>
           <w:rtl w:val="0"/>
@@ -1579,6 +1753,7 @@
       </w:r>
       <w:r>
         <w:rPr>
+          <w:rStyle w:val="Aucune"/>
           <w:rtl w:val="0"/>
           <w:lang w:val="en-US"/>
         </w:rPr>
@@ -1586,6 +1761,7 @@
       </w:r>
       <w:r>
         <w:rPr>
+          <w:rStyle w:val="Aucune"/>
           <w:color w:val="3f6797"/>
           <w:u w:color="3f6797"/>
           <w:rtl w:val="0"/>
@@ -1595,6 +1771,7 @@
       </w:r>
       <w:r>
         <w:rPr>
+          <w:rStyle w:val="Aucune"/>
           <w:color w:val="3f6797"/>
           <w:u w:color="3f6797"/>
           <w:rtl w:val="0"/>
@@ -1604,6 +1781,7 @@
       </w:r>
       <w:r>
         <w:rPr>
+          <w:rStyle w:val="Aucune"/>
           <w:color w:val="3f6797"/>
           <w:u w:color="3f6797"/>
           <w:rtl w:val="0"/>
@@ -1613,6 +1791,7 @@
       </w:r>
       <w:r>
         <w:rPr>
+          <w:rStyle w:val="Aucune"/>
           <w:color w:val="3f6797"/>
           <w:u w:color="3f6797"/>
           <w:rtl w:val="0"/>
@@ -1622,6 +1801,7 @@
       </w:r>
       <w:r>
         <w:rPr>
+          <w:rStyle w:val="Aucune"/>
           <w:color w:val="3f6797"/>
           <w:u w:color="3f6797"/>
           <w:rtl w:val="0"/>
@@ -1631,6 +1811,7 @@
       </w:r>
       <w:r>
         <w:rPr>
+          <w:rStyle w:val="Aucune"/>
           <w:color w:val="3f6797"/>
           <w:u w:color="3f6797"/>
           <w:rtl w:val="0"/>
@@ -1653,7 +1834,7 @@
 <w:ftr xmlns:r="http://schemas.openxmlformats.org/officeDocument/2006/relationships" xmlns:wp="http://schemas.openxmlformats.org/drawingml/2006/wordprocessingDrawing" xmlns:w="http://schemas.openxmlformats.org/wordprocessingml/2006/main" xmlns:w10="urn:schemas-microsoft-com:office:word" xmlns:w14="http://schemas.microsoft.com/office/word/2010/wordml" xmlns:wps="http://schemas.microsoft.com/office/word/2010/wordprocessingShape" xmlns:wpg="http://schemas.microsoft.com/office/word/2010/wordprocessingGroup" xmlns:mc="http://schemas.openxmlformats.org/markup-compatibility/2006" xmlns:v="urn:schemas-microsoft-com:vml" xmlns:o="urn:schemas-microsoft-com:office:office" xmlns:m="http://schemas.openxmlformats.org/officeDocument/2006/math" mc:Ignorable="w14">
   <w:p>
     <w:pPr>
-      <w:pStyle w:val="En-tête, bas de page"/>
+      <w:pStyle w:val="En-tête, pied de page"/>
       <w:bidi w:val="0"/>
     </w:pPr>
     <w:r/>
@@ -1665,7 +1846,7 @@
 <w:hdr xmlns:r="http://schemas.openxmlformats.org/officeDocument/2006/relationships" xmlns:wp="http://schemas.openxmlformats.org/drawingml/2006/wordprocessingDrawing" xmlns:w="http://schemas.openxmlformats.org/wordprocessingml/2006/main" xmlns:w10="urn:schemas-microsoft-com:office:word" xmlns:w14="http://schemas.microsoft.com/office/word/2010/wordml" xmlns:wps="http://schemas.microsoft.com/office/word/2010/wordprocessingShape" xmlns:wpg="http://schemas.microsoft.com/office/word/2010/wordprocessingGroup" xmlns:mc="http://schemas.openxmlformats.org/markup-compatibility/2006" xmlns:v="urn:schemas-microsoft-com:vml" xmlns:o="urn:schemas-microsoft-com:office:office" xmlns:m="http://schemas.openxmlformats.org/officeDocument/2006/math" mc:Ignorable="w14">
   <w:p>
     <w:pPr>
-      <w:pStyle w:val="En-tête, bas de page"/>
+      <w:pStyle w:val="En-tête, pied de page"/>
       <w:bidi w:val="0"/>
     </w:pPr>
     <w:r/>
@@ -2069,9 +2250,9 @@
     <w:next w:val="No List"/>
     <w:pPr/>
   </w:style>
-  <w:style w:type="paragraph" w:styleId="En-tête, bas de page">
+  <w:style w:type="paragraph" w:styleId="En-tête, pied de page">
     <w:name w:val="En-tête"/>
-    <w:next w:val="En-tête, bas de page"/>
+    <w:next w:val="En-tête, pied de page"/>
     <w:pPr>
       <w:keepNext w:val="0"/>
       <w:keepLines w:val="0"/>
@@ -2145,6 +2326,9 @@
       <w:u w:val="none" w:color="000000"/>
       <w:vertAlign w:val="baseline"/>
     </w:rPr>
+  </w:style>
+  <w:style w:type="character" w:styleId="Aucune">
+    <w:name w:val="Aucune"/>
   </w:style>
   <w:style w:type="paragraph" w:styleId="info">
     <w:name w:val="info"/>

</xml_diff>